<commit_message>
Update Software Design Specifications.docx
</commit_message>
<xml_diff>
--- a/Software Design Specifications.docx
+++ b/Software Design Specifications.docx
@@ -366,13 +366,10 @@
     </w:p>
     <w:p>
       <w:pPr>
-        <w:numPr>
-          <w:ilvl w:val="1"/>
-          <w:numId w:val="1"/>
-        </w:numPr>
         <w:shd w:val="clear" w:color="auto" w:fill="FFFFFF"/>
         <w:spacing w:after="100"/>
-        <w:ind w:left="720" w:firstLine="360"/>
+        <w:ind w:left="1080"/>
+        <w:jc w:val="both"/>
       </w:pPr>
       <w:r>
         <w:rPr>
@@ -406,16 +403,14 @@
         </w:rPr>
         <w:t xml:space="preserve"> post prompts, keep track of donations received, </w:t>
       </w:r>
-      <w:proofErr w:type="gramStart"/>
       <w:r>
         <w:rPr>
           <w:color w:val="231F20"/>
           <w:sz w:val="24"/>
           <w:szCs w:val="24"/>
         </w:rPr>
-        <w:t>delete</w:t>
-      </w:r>
-      <w:proofErr w:type="gramEnd"/>
+        <w:t>delete,</w:t>
+      </w:r>
       <w:r>
         <w:rPr>
           <w:color w:val="231F20"/>
@@ -424,17 +419,6 @@
         </w:rPr>
         <w:t xml:space="preserve"> or edit prompts and post updates regarding the donation project and how it’s progressing. </w:t>
       </w:r>
-    </w:p>
-    <w:p>
-      <w:pPr>
-        <w:numPr>
-          <w:ilvl w:val="1"/>
-          <w:numId w:val="1"/>
-        </w:numPr>
-        <w:shd w:val="clear" w:color="auto" w:fill="FFFFFF"/>
-        <w:spacing w:after="100"/>
-        <w:ind w:left="720" w:firstLine="360"/>
-      </w:pPr>
     </w:p>
     <w:p>
       <w:pPr>
@@ -572,18 +556,8 @@
           <w:sz w:val="24"/>
           <w:szCs w:val="24"/>
         </w:rPr>
-        <w:t xml:space="preserve">* descriptions should be detailed and specify data types, function interfaces, parameters, </w:t>
-      </w:r>
-      <w:proofErr w:type="gramStart"/>
-      <w:r>
-        <w:rPr>
-          <w:color w:val="231F20"/>
-          <w:sz w:val="24"/>
-          <w:szCs w:val="24"/>
-        </w:rPr>
-        <w:t>etc..</w:t>
-      </w:r>
-      <w:proofErr w:type="gramEnd"/>
+        <w:t>* descriptions should be detailed and specify data types, function interfaces, parameters, etc..</w:t>
+      </w:r>
     </w:p>
     <w:p>
       <w:pPr>

</xml_diff>